<commit_message>
Se corrigio el CU05 y se actualizo el CU13
</commit_message>
<xml_diff>
--- a/Casos de Uso/CU05-RegistrarFormatoPlanAct.docx
+++ b/Casos de Uso/CU05-RegistrarFormatoPlanAct.docx
@@ -1,6 +1,6 @@
 
 <file path=word/document.xml><?xml version="1.0" encoding="utf-8"?>
-<w:document xmlns:wpc="http://schemas.microsoft.com/office/word/2010/wordprocessingCanvas" xmlns:cx="http://schemas.microsoft.com/office/drawing/2014/chartex" xmlns:mc="http://schemas.openxmlformats.org/markup-compatibility/2006" xmlns:o="urn:schemas-microsoft-com:office:office" xmlns:r="http://schemas.openxmlformats.org/officeDocument/2006/relationships" xmlns:m="http://schemas.openxmlformats.org/officeDocument/2006/math" xmlns:v="urn:schemas-microsoft-com:vml" xmlns:wp14="http://schemas.microsoft.com/office/word/2010/wordprocessingDrawing" xmlns:wp="http://schemas.openxmlformats.org/drawingml/2006/wordprocessingDrawing" xmlns:w10="urn:schemas-microsoft-com:office:word" xmlns:w="http://schemas.openxmlformats.org/wordprocessingml/2006/main" xmlns:w14="http://schemas.microsoft.com/office/word/2010/wordml" xmlns:w15="http://schemas.microsoft.com/office/word/2012/wordml" xmlns:w16se="http://schemas.microsoft.com/office/word/2015/wordml/symex" xmlns:wpg="http://schemas.microsoft.com/office/word/2010/wordprocessingGroup" xmlns:wpi="http://schemas.microsoft.com/office/word/2010/wordprocessingInk" xmlns:wne="http://schemas.microsoft.com/office/word/2006/wordml" xmlns:wps="http://schemas.microsoft.com/office/word/2010/wordprocessingShape" mc:Ignorable="w14 w15 w16se wp14">
+<w:document xmlns:wpc="http://schemas.microsoft.com/office/word/2010/wordprocessingCanvas" xmlns:cx="http://schemas.microsoft.com/office/drawing/2014/chartex" xmlns:cx1="http://schemas.microsoft.com/office/drawing/2015/9/8/chartex" xmlns:cx2="http://schemas.microsoft.com/office/drawing/2015/10/21/chartex" xmlns:cx3="http://schemas.microsoft.com/office/drawing/2016/5/9/chartex" xmlns:cx4="http://schemas.microsoft.com/office/drawing/2016/5/10/chartex" xmlns:cx5="http://schemas.microsoft.com/office/drawing/2016/5/11/chartex" xmlns:cx6="http://schemas.microsoft.com/office/drawing/2016/5/12/chartex" xmlns:cx7="http://schemas.microsoft.com/office/drawing/2016/5/13/chartex" xmlns:cx8="http://schemas.microsoft.com/office/drawing/2016/5/14/chartex" xmlns:mc="http://schemas.openxmlformats.org/markup-compatibility/2006" xmlns:aink="http://schemas.microsoft.com/office/drawing/2016/ink" xmlns:am3d="http://schemas.microsoft.com/office/drawing/2017/model3d" xmlns:o="urn:schemas-microsoft-com:office:office" xmlns:r="http://schemas.openxmlformats.org/officeDocument/2006/relationships" xmlns:m="http://schemas.openxmlformats.org/officeDocument/2006/math" xmlns:v="urn:schemas-microsoft-com:vml" xmlns:wp14="http://schemas.microsoft.com/office/word/2010/wordprocessingDrawing" xmlns:wp="http://schemas.openxmlformats.org/drawingml/2006/wordprocessingDrawing" xmlns:w10="urn:schemas-microsoft-com:office:word" xmlns:w="http://schemas.openxmlformats.org/wordprocessingml/2006/main" xmlns:w14="http://schemas.microsoft.com/office/word/2010/wordml" xmlns:w15="http://schemas.microsoft.com/office/word/2012/wordml" xmlns:w16cid="http://schemas.microsoft.com/office/word/2016/wordml/cid" xmlns:w16se="http://schemas.microsoft.com/office/word/2015/wordml/symex" xmlns:wpg="http://schemas.microsoft.com/office/word/2010/wordprocessingGroup" xmlns:wpi="http://schemas.microsoft.com/office/word/2010/wordprocessingInk" xmlns:wne="http://schemas.microsoft.com/office/word/2006/wordml" xmlns:wps="http://schemas.microsoft.com/office/word/2010/wordprocessingShape" mc:Ignorable="w14 w15 w16se w16cid wp14">
   <w:body>
     <w:tbl>
       <w:tblPr>
@@ -157,7 +157,7 @@
           </w:tcPr>
           <w:p>
             <w:r>
-              <w:t>Estudiantes aceptados para el servicio social.</w:t>
+              <w:t>Ya se le ha asignado una SOLICITUDPROYECTO al ESTUDIANTE.</w:t>
             </w:r>
           </w:p>
         </w:tc>
@@ -189,7 +189,19 @@
               </w:numPr>
             </w:pPr>
             <w:r>
-              <w:t>El coordinador entra al sistema.</w:t>
+              <w:t>El sistema</w:t>
+            </w:r>
+            <w:r>
+              <w:t xml:space="preserve"> abre</w:t>
+            </w:r>
+            <w:r>
+              <w:t xml:space="preserve"> una ventana </w:t>
+            </w:r>
+            <w:r>
+              <w:t>llamada “Estudiantes” en la que se muestra una tabla que tiene los siguientes campos: matrícula, nombre, programa educativo y un apartado para buscar. Recupera de la BD una lista de ESTUDIANTE inscritos a el periodo actual que ya tienen una asignación de una SOLICITUDPROYECTO.</w:t>
+            </w:r>
+            <w:r>
+              <w:t xml:space="preserve"> (EX01)</w:t>
             </w:r>
           </w:p>
           <w:p>
@@ -204,13 +216,28 @@
               <w:t>El coo</w:t>
             </w:r>
             <w:r>
-              <w:t>rdinador elije a un ESTUDIANTE</w:t>
+              <w:t xml:space="preserve">rdinador </w:t>
+            </w:r>
+            <w:r>
+              <w:t>busca y selecciona un</w:t>
+            </w:r>
+            <w:r>
+              <w:t xml:space="preserve"> ESTUDIANTE</w:t>
             </w:r>
             <w:r>
               <w:t xml:space="preserve"> y </w:t>
             </w:r>
             <w:r>
-              <w:t xml:space="preserve">hace clic a </w:t>
+              <w:t>da</w:t>
+            </w:r>
+            <w:r>
+              <w:t xml:space="preserve"> clic </w:t>
+            </w:r>
+            <w:r>
+              <w:t>en el botón</w:t>
+            </w:r>
+            <w:r>
+              <w:t xml:space="preserve"> </w:t>
             </w:r>
             <w:r>
               <w:t>“Asign</w:t>
@@ -222,13 +249,10 @@
               <w:t xml:space="preserve"> plan</w:t>
             </w:r>
             <w:r>
-              <w:t xml:space="preserve"> de actividades”. El </w:t>
-            </w:r>
-            <w:r>
-              <w:t>ESTUDIANTE</w:t>
-            </w:r>
-            <w:r>
-              <w:t xml:space="preserve"> ya tiene los datos necesarios asociados (matricula, nombre, correo electrónico, bloque y sección).</w:t>
+              <w:t xml:space="preserve"> de actividades”.</w:t>
+            </w:r>
+            <w:r>
+              <w:t xml:space="preserve"> (2a) </w:t>
             </w:r>
           </w:p>
           <w:p>
@@ -240,16 +264,10 @@
               </w:numPr>
             </w:pPr>
             <w:r>
-              <w:t xml:space="preserve">El sistema abre una </w:t>
-            </w:r>
-            <w:r>
-              <w:t>nueva</w:t>
-            </w:r>
-            <w:r>
-              <w:t xml:space="preserve"> ventana con datos de ESTUDIANTE, un listado de “DEPENDENCIAS” o “EMPRESAS”</w:t>
-            </w:r>
-            <w:r>
-              <w:t>.</w:t>
+              <w:t xml:space="preserve">El sistema </w:t>
+            </w:r>
+            <w:r>
+              <w:t>abre una ventana llamada “Registro del plan de actividades” en la que se muestra un formulario con los siguientes campos: descripción, duración, nombre y responsabilidades. También muestra un apartado para mostrar los datos del RESPONSABLEPROYECTO.</w:t>
             </w:r>
           </w:p>
           <w:p>
@@ -261,13 +279,10 @@
               </w:numPr>
             </w:pPr>
             <w:r>
-              <w:t>E</w:t>
-            </w:r>
-            <w:r>
-              <w:t>l coordinador asigna una EMPRESA</w:t>
-            </w:r>
-            <w:r>
-              <w:t xml:space="preserve"> y va a la siguiente pestaña.</w:t>
+              <w:t>El Coordinador llena los campos y da clic en el botón “Buscar Responsable del Proyecto”.</w:t>
+            </w:r>
+            <w:r>
+              <w:t xml:space="preserve"> (4a) (4b)</w:t>
             </w:r>
           </w:p>
           <w:p>
@@ -279,7 +294,16 @@
               </w:numPr>
             </w:pPr>
             <w:r>
-              <w:t xml:space="preserve">El sistema abre una nueva ventana con los proyectos asociados a la DEPENDENCIA previamente elegida. </w:t>
+              <w:t>El sistema abre una ventana llamada “Buscar responsable del proyecto” en la que se muestra</w:t>
+            </w:r>
+            <w:r>
+              <w:t xml:space="preserve"> un botón para buscar y </w:t>
+            </w:r>
+            <w:r>
+              <w:t>una tabla con los siguientes campos: nombre, cargo, correo. Recupera de la BD una lista de los RESPONSABLEPROYECTO que han sido registrados en el periodo actual.</w:t>
+            </w:r>
+            <w:r>
+              <w:t xml:space="preserve"> (EX01) (5a)</w:t>
             </w:r>
           </w:p>
           <w:p>
@@ -291,16 +315,7 @@
               </w:numPr>
             </w:pPr>
             <w:r>
-              <w:t>El coordinador eli</w:t>
-            </w:r>
-            <w:r>
-              <w:t xml:space="preserve">je un </w:t>
-            </w:r>
-            <w:r>
-              <w:t>PROYECTO</w:t>
-            </w:r>
-            <w:r>
-              <w:t xml:space="preserve"> entre las opciones dadas.</w:t>
+              <w:t>El Coordinador busca y selecciona al RESPONSABLEPROYECTO y da clic en el botón “Seleccionar Responsable”.</w:t>
             </w:r>
           </w:p>
           <w:p>
@@ -312,7 +327,7 @@
               </w:numPr>
             </w:pPr>
             <w:r>
-              <w:t>El sistema abre la opción de “Asignar responsable del proyecto”.</w:t>
+              <w:t>El sistema cierra la ventana “Buscar responsable proyecto” muestra los datos del RESPONSABLEPROYECTO en su apartado.</w:t>
             </w:r>
           </w:p>
           <w:p>
@@ -324,7 +339,18 @@
               </w:numPr>
             </w:pPr>
             <w:r>
-              <w:t>El coordinador realiza el caso de uso CU06-Registrar responsable del proyecto.</w:t>
+              <w:t>EL Coordinador da clic en el botón “Guardar plan de actividades”.</w:t>
+            </w:r>
+            <w:r>
+              <w:t xml:space="preserve"> </w:t>
+            </w:r>
+            <w:proofErr w:type="gramStart"/>
+            <w:r>
+              <w:t>(</w:t>
+            </w:r>
+            <w:proofErr w:type="gramEnd"/>
+            <w:r>
+              <w:t xml:space="preserve">4a) </w:t>
             </w:r>
           </w:p>
           <w:p>
@@ -336,23 +362,10 @@
               </w:numPr>
             </w:pPr>
             <w:r>
-              <w:t>El sistema muestra unas tablas en archivo de texto con los datos del proyecto. (Estas tablas se guardan con formato .</w:t>
-            </w:r>
-            <w:proofErr w:type="spellStart"/>
-            <w:r>
-              <w:t>jpg</w:t>
-            </w:r>
-            <w:proofErr w:type="spellEnd"/>
-            <w:r>
-              <w:t xml:space="preserve"> o </w:t>
-            </w:r>
-            <w:proofErr w:type="spellStart"/>
-            <w:r>
-              <w:t>pdf</w:t>
-            </w:r>
-            <w:proofErr w:type="spellEnd"/>
-            <w:r>
-              <w:t xml:space="preserve"> en la base de datos pues su información no le interesa al sistema).</w:t>
+              <w:t>El sistema valido que los campos no estén vacíos, que los tipos de datos sean correctos, que no exista un REGISTROPLANDEACTIVIDADES asociado al SEGUIMIENTO del ESTUDIANTE y guarda en la BD los datos.</w:t>
+            </w:r>
+            <w:r>
+              <w:t xml:space="preserve"> (9a) (9b) (9c)</w:t>
             </w:r>
           </w:p>
           <w:p>
@@ -364,126 +377,7 @@
               </w:numPr>
             </w:pPr>
             <w:r>
-              <w:t xml:space="preserve">El coordinador llena los datos </w:t>
-            </w:r>
-            <w:r>
-              <w:t xml:space="preserve">del </w:t>
-            </w:r>
-            <w:r>
-              <w:t>PROYECTO</w:t>
-            </w:r>
-            <w:r>
-              <w:t>. Estos datos son: nombre del proyecto, descripción general, objetivo general, objetivos inmediatos, objetivos mediatos, metodología, recursos humanos, económicos y naturales, actividades y funciones, responsabilidades, duración.</w:t>
-            </w:r>
-          </w:p>
-          <w:p>
-            <w:pPr>
-              <w:pStyle w:val="Prrafodelista"/>
-              <w:numPr>
-                <w:ilvl w:val="0"/>
-                <w:numId w:val="1"/>
-              </w:numPr>
-            </w:pPr>
-            <w:r>
-              <w:t>El coordinador elige el horario de acuerdo al horario de clases del estudiante.</w:t>
-            </w:r>
-          </w:p>
-          <w:p>
-            <w:pPr>
-              <w:pStyle w:val="Prrafodelista"/>
-              <w:numPr>
-                <w:ilvl w:val="0"/>
-                <w:numId w:val="1"/>
-              </w:numPr>
-            </w:pPr>
-            <w:r>
-              <w:t>El sistema inicia en ese momento el conteo de horas hasta que el ESTUDIANTE termine el servicio social.</w:t>
-            </w:r>
-          </w:p>
-          <w:p>
-            <w:pPr>
-              <w:pStyle w:val="Prrafodelista"/>
-              <w:numPr>
-                <w:ilvl w:val="0"/>
-                <w:numId w:val="1"/>
-              </w:numPr>
-            </w:pPr>
-            <w:r>
-              <w:t>El coordinador realiza un calendario de actividades.</w:t>
-            </w:r>
-          </w:p>
-          <w:p>
-            <w:pPr>
-              <w:pStyle w:val="Prrafodelista"/>
-              <w:numPr>
-                <w:ilvl w:val="0"/>
-                <w:numId w:val="1"/>
-              </w:numPr>
-            </w:pPr>
-            <w:r>
-              <w:t>El coordinador</w:t>
-            </w:r>
-            <w:r>
-              <w:t xml:space="preserve"> elije la opción</w:t>
-            </w:r>
-            <w:r>
-              <w:t xml:space="preserve"> “Guarda</w:t>
-            </w:r>
-            <w:r>
-              <w:t>r</w:t>
-            </w:r>
-            <w:r>
-              <w:t>” el plan de actividades.</w:t>
-            </w:r>
-          </w:p>
-          <w:p>
-            <w:pPr>
-              <w:pStyle w:val="Prrafodelista"/>
-              <w:numPr>
-                <w:ilvl w:val="0"/>
-                <w:numId w:val="1"/>
-              </w:numPr>
-            </w:pPr>
-            <w:r>
-              <w:t xml:space="preserve">El sistema guarda los últimos datos en </w:t>
-            </w:r>
-            <w:proofErr w:type="spellStart"/>
-            <w:r>
-              <w:t>pdf</w:t>
-            </w:r>
-            <w:proofErr w:type="spellEnd"/>
-            <w:r>
-              <w:t xml:space="preserve"> en la base de datos. </w:t>
-            </w:r>
-          </w:p>
-          <w:p>
-            <w:pPr>
-              <w:pStyle w:val="Prrafodelista"/>
-              <w:numPr>
-                <w:ilvl w:val="0"/>
-                <w:numId w:val="1"/>
-              </w:numPr>
-            </w:pPr>
-            <w:r>
-              <w:t>El sistema añade la firma virtual del coordinador.</w:t>
-            </w:r>
-          </w:p>
-          <w:p>
-            <w:pPr>
-              <w:pStyle w:val="Prrafodelista"/>
-              <w:numPr>
-                <w:ilvl w:val="0"/>
-                <w:numId w:val="1"/>
-              </w:numPr>
-            </w:pPr>
-            <w:r>
-              <w:t xml:space="preserve">El sistema informa que </w:t>
-            </w:r>
-            <w:r>
-              <w:t xml:space="preserve">el formato de plan de actividades se guardó correctamente. </w:t>
-            </w:r>
-            <w:r>
-              <w:t xml:space="preserve"> </w:t>
+              <w:t>Fin del Caso de Uso</w:t>
             </w:r>
           </w:p>
         </w:tc>
@@ -511,12 +405,189 @@
               <w:ind w:left="708" w:hanging="708"/>
             </w:pPr>
             <w:r>
-              <w:t>Ninguno</w:t>
-            </w:r>
-            <w:r>
-              <w:t>.</w:t>
-            </w:r>
-          </w:p>
+              <w:t>2a Salir</w:t>
+            </w:r>
+          </w:p>
+          <w:p>
+            <w:pPr>
+              <w:pStyle w:val="Prrafodelista"/>
+              <w:numPr>
+                <w:ilvl w:val="0"/>
+                <w:numId w:val="2"/>
+              </w:numPr>
+            </w:pPr>
+            <w:r>
+              <w:t>El Coordinador da clic en el botón “Salir”</w:t>
+            </w:r>
+          </w:p>
+          <w:p>
+            <w:pPr>
+              <w:pStyle w:val="Prrafodelista"/>
+              <w:numPr>
+                <w:ilvl w:val="0"/>
+                <w:numId w:val="2"/>
+              </w:numPr>
+            </w:pPr>
+            <w:r>
+              <w:t>Fin del Caso de Uso</w:t>
+            </w:r>
+          </w:p>
+          <w:p>
+            <w:r>
+              <w:t>4a Regresar</w:t>
+            </w:r>
+          </w:p>
+          <w:p>
+            <w:pPr>
+              <w:pStyle w:val="Prrafodelista"/>
+              <w:numPr>
+                <w:ilvl w:val="0"/>
+                <w:numId w:val="3"/>
+              </w:numPr>
+            </w:pPr>
+            <w:r>
+              <w:t>El Coordinador da clic en el botón “Regresar”</w:t>
+            </w:r>
+          </w:p>
+          <w:p>
+            <w:pPr>
+              <w:pStyle w:val="Prrafodelista"/>
+              <w:numPr>
+                <w:ilvl w:val="0"/>
+                <w:numId w:val="3"/>
+              </w:numPr>
+            </w:pPr>
+            <w:r>
+              <w:t>El sistema regresa al paso 1 el flujo normal</w:t>
+            </w:r>
+          </w:p>
+          <w:p>
+            <w:r>
+              <w:t>4b Registrar Responsable del Proyecto</w:t>
+            </w:r>
+          </w:p>
+          <w:p>
+            <w:pPr>
+              <w:pStyle w:val="Prrafodelista"/>
+              <w:numPr>
+                <w:ilvl w:val="0"/>
+                <w:numId w:val="4"/>
+              </w:numPr>
+            </w:pPr>
+            <w:r>
+              <w:t>EL Coordinador da clic en el botón “Registrar Responsable de Proyecto”</w:t>
+            </w:r>
+          </w:p>
+          <w:p>
+            <w:pPr>
+              <w:pStyle w:val="Prrafodelista"/>
+              <w:numPr>
+                <w:ilvl w:val="0"/>
+                <w:numId w:val="4"/>
+              </w:numPr>
+            </w:pPr>
+            <w:r>
+              <w:t>El sistema extiende al CU06-Registrar Responsable Proyecto</w:t>
+            </w:r>
+          </w:p>
+          <w:p>
+            <w:r>
+              <w:t>5a Regresar</w:t>
+            </w:r>
+          </w:p>
+          <w:p>
+            <w:pPr>
+              <w:pStyle w:val="Prrafodelista"/>
+              <w:numPr>
+                <w:ilvl w:val="0"/>
+                <w:numId w:val="5"/>
+              </w:numPr>
+            </w:pPr>
+            <w:r>
+              <w:t>El Coordinador da clic en el botón “Regresar”</w:t>
+            </w:r>
+          </w:p>
+          <w:p>
+            <w:pPr>
+              <w:pStyle w:val="Prrafodelista"/>
+              <w:numPr>
+                <w:ilvl w:val="0"/>
+                <w:numId w:val="5"/>
+              </w:numPr>
+            </w:pPr>
+            <w:r>
+              <w:t>El sistema regresa al paso 4 del flujo normal</w:t>
+            </w:r>
+          </w:p>
+          <w:p>
+            <w:r>
+              <w:t xml:space="preserve">9a Campos vacíos </w:t>
+            </w:r>
+          </w:p>
+          <w:p>
+            <w:pPr>
+              <w:pStyle w:val="Prrafodelista"/>
+              <w:numPr>
+                <w:ilvl w:val="0"/>
+                <w:numId w:val="6"/>
+              </w:numPr>
+            </w:pPr>
+            <w:r>
+              <w:t>El sistema muestra un mensaje “Campos vacíos, por favor llene los campos faltantes” y regresa al paso 8 del flujo normal.</w:t>
+            </w:r>
+          </w:p>
+          <w:p>
+            <w:r>
+              <w:lastRenderedPageBreak/>
+              <w:t>9b Datos Inválidos</w:t>
+            </w:r>
+          </w:p>
+          <w:p>
+            <w:pPr>
+              <w:pStyle w:val="Prrafodelista"/>
+              <w:numPr>
+                <w:ilvl w:val="0"/>
+                <w:numId w:val="7"/>
+              </w:numPr>
+            </w:pPr>
+            <w:r>
+              <w:t>El sistema muestra un mensaje “Datos inválidos, por favor corrija los campos” y marca los campos inválidos</w:t>
+            </w:r>
+            <w:r>
+              <w:t>, regresa al paso 8 del flujo normal.</w:t>
+            </w:r>
+          </w:p>
+          <w:p>
+            <w:r>
+              <w:t>9c Registro de plan de actividades existente</w:t>
+            </w:r>
+          </w:p>
+          <w:p>
+            <w:pPr>
+              <w:pStyle w:val="Prrafodelista"/>
+              <w:numPr>
+                <w:ilvl w:val="0"/>
+                <w:numId w:val="8"/>
+              </w:numPr>
+            </w:pPr>
+            <w:r>
+              <w:t>El sistema muestra un mensaje “Ya existe un Plan de actividades asociado al Estudiante”.</w:t>
+            </w:r>
+          </w:p>
+          <w:p>
+            <w:pPr>
+              <w:pStyle w:val="Prrafodelista"/>
+              <w:numPr>
+                <w:ilvl w:val="0"/>
+                <w:numId w:val="8"/>
+              </w:numPr>
+            </w:pPr>
+            <w:r>
+              <w:t>Fin del caso de uso</w:t>
+            </w:r>
+          </w:p>
+          <w:p/>
+          <w:p/>
         </w:tc>
       </w:tr>
       <w:tr>
@@ -529,6 +600,7 @@
           </w:tcPr>
           <w:p>
             <w:r>
+              <w:lastRenderedPageBreak/>
               <w:t>Excepción</w:t>
             </w:r>
           </w:p>
@@ -559,11 +631,9 @@
             <w:tcW w:w="1934" w:type="dxa"/>
           </w:tcPr>
           <w:p>
-            <w:proofErr w:type="spellStart"/>
             <w:r>
               <w:t>Postcondición</w:t>
             </w:r>
-            <w:proofErr w:type="spellEnd"/>
           </w:p>
         </w:tc>
         <w:tc>
@@ -577,10 +647,11 @@
             <w:r>
               <w:t>guardó</w:t>
             </w:r>
-            <w:bookmarkStart w:id="0" w:name="_GoBack"/>
-            <w:bookmarkEnd w:id="0"/>
-            <w:r>
-              <w:t xml:space="preserve"> correctamente el plan de actividades de un estudiante.</w:t>
+            <w:r>
+              <w:t xml:space="preserve"> correctamente e</w:t>
+            </w:r>
+            <w:r>
+              <w:t>l REGISTROPLANDEACTIVIDADES del ESTUDIANTE</w:t>
             </w:r>
           </w:p>
         </w:tc>
@@ -605,11 +676,7 @@
           <w:tcPr>
             <w:tcW w:w="7984" w:type="dxa"/>
           </w:tcPr>
-          <w:p>
-            <w:r>
-              <w:t>Registrar responsable del proyecto</w:t>
-            </w:r>
-          </w:p>
+          <w:p/>
         </w:tc>
       </w:tr>
       <w:tr>
@@ -632,11 +699,18 @@
           <w:tcPr>
             <w:tcW w:w="7984" w:type="dxa"/>
           </w:tcPr>
-          <w:p/>
+          <w:p>
+            <w:r>
+              <w:t>CU06-Registrar Responsable Proyecto</w:t>
+            </w:r>
+          </w:p>
         </w:tc>
       </w:tr>
     </w:tbl>
-    <w:p/>
+    <w:p>
+      <w:bookmarkStart w:id="0" w:name="_GoBack"/>
+      <w:bookmarkEnd w:id="0"/>
+    </w:p>
     <w:sectPr>
       <w:pgSz w:w="12240" w:h="15840"/>
       <w:pgMar w:top="1417" w:right="1701" w:bottom="1417" w:left="1701" w:header="708" w:footer="708" w:gutter="0"/>
@@ -648,8 +722,524 @@
 </file>
 
 <file path=word/numbering.xml><?xml version="1.0" encoding="utf-8"?>
-<w:numbering xmlns:wpc="http://schemas.microsoft.com/office/word/2010/wordprocessingCanvas" xmlns:cx="http://schemas.microsoft.com/office/drawing/2014/chartex" xmlns:mc="http://schemas.openxmlformats.org/markup-compatibility/2006" xmlns:o="urn:schemas-microsoft-com:office:office" xmlns:r="http://schemas.openxmlformats.org/officeDocument/2006/relationships" xmlns:m="http://schemas.openxmlformats.org/officeDocument/2006/math" xmlns:v="urn:schemas-microsoft-com:vml" xmlns:wp14="http://schemas.microsoft.com/office/word/2010/wordprocessingDrawing" xmlns:wp="http://schemas.openxmlformats.org/drawingml/2006/wordprocessingDrawing" xmlns:w10="urn:schemas-microsoft-com:office:word" xmlns:w="http://schemas.openxmlformats.org/wordprocessingml/2006/main" xmlns:w14="http://schemas.microsoft.com/office/word/2010/wordml" xmlns:w15="http://schemas.microsoft.com/office/word/2012/wordml" xmlns:w16se="http://schemas.microsoft.com/office/word/2015/wordml/symex" xmlns:wpg="http://schemas.microsoft.com/office/word/2010/wordprocessingGroup" xmlns:wpi="http://schemas.microsoft.com/office/word/2010/wordprocessingInk" xmlns:wne="http://schemas.microsoft.com/office/word/2006/wordml" xmlns:wps="http://schemas.microsoft.com/office/word/2010/wordprocessingShape" mc:Ignorable="w14 w15 w16se wp14">
+<w:numbering xmlns:wpc="http://schemas.microsoft.com/office/word/2010/wordprocessingCanvas" xmlns:cx="http://schemas.microsoft.com/office/drawing/2014/chartex" xmlns:cx1="http://schemas.microsoft.com/office/drawing/2015/9/8/chartex" xmlns:cx2="http://schemas.microsoft.com/office/drawing/2015/10/21/chartex" xmlns:cx3="http://schemas.microsoft.com/office/drawing/2016/5/9/chartex" xmlns:cx4="http://schemas.microsoft.com/office/drawing/2016/5/10/chartex" xmlns:cx5="http://schemas.microsoft.com/office/drawing/2016/5/11/chartex" xmlns:cx6="http://schemas.microsoft.com/office/drawing/2016/5/12/chartex" xmlns:cx7="http://schemas.microsoft.com/office/drawing/2016/5/13/chartex" xmlns:cx8="http://schemas.microsoft.com/office/drawing/2016/5/14/chartex" xmlns:mc="http://schemas.openxmlformats.org/markup-compatibility/2006" xmlns:aink="http://schemas.microsoft.com/office/drawing/2016/ink" xmlns:am3d="http://schemas.microsoft.com/office/drawing/2017/model3d" xmlns:o="urn:schemas-microsoft-com:office:office" xmlns:r="http://schemas.openxmlformats.org/officeDocument/2006/relationships" xmlns:m="http://schemas.openxmlformats.org/officeDocument/2006/math" xmlns:v="urn:schemas-microsoft-com:vml" xmlns:wp14="http://schemas.microsoft.com/office/word/2010/wordprocessingDrawing" xmlns:wp="http://schemas.openxmlformats.org/drawingml/2006/wordprocessingDrawing" xmlns:w10="urn:schemas-microsoft-com:office:word" xmlns:w="http://schemas.openxmlformats.org/wordprocessingml/2006/main" xmlns:w14="http://schemas.microsoft.com/office/word/2010/wordml" xmlns:w15="http://schemas.microsoft.com/office/word/2012/wordml" xmlns:w16cid="http://schemas.microsoft.com/office/word/2016/wordml/cid" xmlns:w16se="http://schemas.microsoft.com/office/word/2015/wordml/symex" xmlns:wpg="http://schemas.microsoft.com/office/word/2010/wordprocessingGroup" xmlns:wpi="http://schemas.microsoft.com/office/word/2010/wordprocessingInk" xmlns:wne="http://schemas.microsoft.com/office/word/2006/wordml" xmlns:wps="http://schemas.microsoft.com/office/word/2010/wordprocessingShape" mc:Ignorable="w14 w15 w16se w16cid wp14">
   <w:abstractNum w:abstractNumId="0" w15:restartNumberingAfterBreak="0">
+    <w:nsid w:val="1A335416"/>
+    <w:multiLevelType w:val="hybridMultilevel"/>
+    <w:tmpl w:val="19AE99BC"/>
+    <w:lvl w:ilvl="0" w:tplc="080A000F">
+      <w:start w:val="1"/>
+      <w:numFmt w:val="decimal"/>
+      <w:lvlText w:val="%1."/>
+      <w:lvlJc w:val="left"/>
+      <w:pPr>
+        <w:ind w:left="720" w:hanging="360"/>
+      </w:pPr>
+    </w:lvl>
+    <w:lvl w:ilvl="1" w:tplc="080A0019" w:tentative="1">
+      <w:start w:val="1"/>
+      <w:numFmt w:val="lowerLetter"/>
+      <w:lvlText w:val="%2."/>
+      <w:lvlJc w:val="left"/>
+      <w:pPr>
+        <w:ind w:left="1440" w:hanging="360"/>
+      </w:pPr>
+    </w:lvl>
+    <w:lvl w:ilvl="2" w:tplc="080A001B" w:tentative="1">
+      <w:start w:val="1"/>
+      <w:numFmt w:val="lowerRoman"/>
+      <w:lvlText w:val="%3."/>
+      <w:lvlJc w:val="right"/>
+      <w:pPr>
+        <w:ind w:left="2160" w:hanging="180"/>
+      </w:pPr>
+    </w:lvl>
+    <w:lvl w:ilvl="3" w:tplc="080A000F" w:tentative="1">
+      <w:start w:val="1"/>
+      <w:numFmt w:val="decimal"/>
+      <w:lvlText w:val="%4."/>
+      <w:lvlJc w:val="left"/>
+      <w:pPr>
+        <w:ind w:left="2880" w:hanging="360"/>
+      </w:pPr>
+    </w:lvl>
+    <w:lvl w:ilvl="4" w:tplc="080A0019" w:tentative="1">
+      <w:start w:val="1"/>
+      <w:numFmt w:val="lowerLetter"/>
+      <w:lvlText w:val="%5."/>
+      <w:lvlJc w:val="left"/>
+      <w:pPr>
+        <w:ind w:left="3600" w:hanging="360"/>
+      </w:pPr>
+    </w:lvl>
+    <w:lvl w:ilvl="5" w:tplc="080A001B" w:tentative="1">
+      <w:start w:val="1"/>
+      <w:numFmt w:val="lowerRoman"/>
+      <w:lvlText w:val="%6."/>
+      <w:lvlJc w:val="right"/>
+      <w:pPr>
+        <w:ind w:left="4320" w:hanging="180"/>
+      </w:pPr>
+    </w:lvl>
+    <w:lvl w:ilvl="6" w:tplc="080A000F" w:tentative="1">
+      <w:start w:val="1"/>
+      <w:numFmt w:val="decimal"/>
+      <w:lvlText w:val="%7."/>
+      <w:lvlJc w:val="left"/>
+      <w:pPr>
+        <w:ind w:left="5040" w:hanging="360"/>
+      </w:pPr>
+    </w:lvl>
+    <w:lvl w:ilvl="7" w:tplc="080A0019" w:tentative="1">
+      <w:start w:val="1"/>
+      <w:numFmt w:val="lowerLetter"/>
+      <w:lvlText w:val="%8."/>
+      <w:lvlJc w:val="left"/>
+      <w:pPr>
+        <w:ind w:left="5760" w:hanging="360"/>
+      </w:pPr>
+    </w:lvl>
+    <w:lvl w:ilvl="8" w:tplc="080A001B" w:tentative="1">
+      <w:start w:val="1"/>
+      <w:numFmt w:val="lowerRoman"/>
+      <w:lvlText w:val="%9."/>
+      <w:lvlJc w:val="right"/>
+      <w:pPr>
+        <w:ind w:left="6480" w:hanging="180"/>
+      </w:pPr>
+    </w:lvl>
+  </w:abstractNum>
+  <w:abstractNum w:abstractNumId="1" w15:restartNumberingAfterBreak="0">
+    <w:nsid w:val="1E6968B3"/>
+    <w:multiLevelType w:val="hybridMultilevel"/>
+    <w:tmpl w:val="D3089750"/>
+    <w:lvl w:ilvl="0" w:tplc="080A000F">
+      <w:start w:val="1"/>
+      <w:numFmt w:val="decimal"/>
+      <w:lvlText w:val="%1."/>
+      <w:lvlJc w:val="left"/>
+      <w:pPr>
+        <w:ind w:left="720" w:hanging="360"/>
+      </w:pPr>
+    </w:lvl>
+    <w:lvl w:ilvl="1" w:tplc="080A0019" w:tentative="1">
+      <w:start w:val="1"/>
+      <w:numFmt w:val="lowerLetter"/>
+      <w:lvlText w:val="%2."/>
+      <w:lvlJc w:val="left"/>
+      <w:pPr>
+        <w:ind w:left="1440" w:hanging="360"/>
+      </w:pPr>
+    </w:lvl>
+    <w:lvl w:ilvl="2" w:tplc="080A001B" w:tentative="1">
+      <w:start w:val="1"/>
+      <w:numFmt w:val="lowerRoman"/>
+      <w:lvlText w:val="%3."/>
+      <w:lvlJc w:val="right"/>
+      <w:pPr>
+        <w:ind w:left="2160" w:hanging="180"/>
+      </w:pPr>
+    </w:lvl>
+    <w:lvl w:ilvl="3" w:tplc="080A000F" w:tentative="1">
+      <w:start w:val="1"/>
+      <w:numFmt w:val="decimal"/>
+      <w:lvlText w:val="%4."/>
+      <w:lvlJc w:val="left"/>
+      <w:pPr>
+        <w:ind w:left="2880" w:hanging="360"/>
+      </w:pPr>
+    </w:lvl>
+    <w:lvl w:ilvl="4" w:tplc="080A0019" w:tentative="1">
+      <w:start w:val="1"/>
+      <w:numFmt w:val="lowerLetter"/>
+      <w:lvlText w:val="%5."/>
+      <w:lvlJc w:val="left"/>
+      <w:pPr>
+        <w:ind w:left="3600" w:hanging="360"/>
+      </w:pPr>
+    </w:lvl>
+    <w:lvl w:ilvl="5" w:tplc="080A001B" w:tentative="1">
+      <w:start w:val="1"/>
+      <w:numFmt w:val="lowerRoman"/>
+      <w:lvlText w:val="%6."/>
+      <w:lvlJc w:val="right"/>
+      <w:pPr>
+        <w:ind w:left="4320" w:hanging="180"/>
+      </w:pPr>
+    </w:lvl>
+    <w:lvl w:ilvl="6" w:tplc="080A000F" w:tentative="1">
+      <w:start w:val="1"/>
+      <w:numFmt w:val="decimal"/>
+      <w:lvlText w:val="%7."/>
+      <w:lvlJc w:val="left"/>
+      <w:pPr>
+        <w:ind w:left="5040" w:hanging="360"/>
+      </w:pPr>
+    </w:lvl>
+    <w:lvl w:ilvl="7" w:tplc="080A0019" w:tentative="1">
+      <w:start w:val="1"/>
+      <w:numFmt w:val="lowerLetter"/>
+      <w:lvlText w:val="%8."/>
+      <w:lvlJc w:val="left"/>
+      <w:pPr>
+        <w:ind w:left="5760" w:hanging="360"/>
+      </w:pPr>
+    </w:lvl>
+    <w:lvl w:ilvl="8" w:tplc="080A001B" w:tentative="1">
+      <w:start w:val="1"/>
+      <w:numFmt w:val="lowerRoman"/>
+      <w:lvlText w:val="%9."/>
+      <w:lvlJc w:val="right"/>
+      <w:pPr>
+        <w:ind w:left="6480" w:hanging="180"/>
+      </w:pPr>
+    </w:lvl>
+  </w:abstractNum>
+  <w:abstractNum w:abstractNumId="2" w15:restartNumberingAfterBreak="0">
+    <w:nsid w:val="2635064A"/>
+    <w:multiLevelType w:val="hybridMultilevel"/>
+    <w:tmpl w:val="886E89EA"/>
+    <w:lvl w:ilvl="0" w:tplc="080A000F">
+      <w:start w:val="1"/>
+      <w:numFmt w:val="decimal"/>
+      <w:lvlText w:val="%1."/>
+      <w:lvlJc w:val="left"/>
+      <w:pPr>
+        <w:ind w:left="720" w:hanging="360"/>
+      </w:pPr>
+    </w:lvl>
+    <w:lvl w:ilvl="1" w:tplc="080A0019" w:tentative="1">
+      <w:start w:val="1"/>
+      <w:numFmt w:val="lowerLetter"/>
+      <w:lvlText w:val="%2."/>
+      <w:lvlJc w:val="left"/>
+      <w:pPr>
+        <w:ind w:left="1440" w:hanging="360"/>
+      </w:pPr>
+    </w:lvl>
+    <w:lvl w:ilvl="2" w:tplc="080A001B" w:tentative="1">
+      <w:start w:val="1"/>
+      <w:numFmt w:val="lowerRoman"/>
+      <w:lvlText w:val="%3."/>
+      <w:lvlJc w:val="right"/>
+      <w:pPr>
+        <w:ind w:left="2160" w:hanging="180"/>
+      </w:pPr>
+    </w:lvl>
+    <w:lvl w:ilvl="3" w:tplc="080A000F" w:tentative="1">
+      <w:start w:val="1"/>
+      <w:numFmt w:val="decimal"/>
+      <w:lvlText w:val="%4."/>
+      <w:lvlJc w:val="left"/>
+      <w:pPr>
+        <w:ind w:left="2880" w:hanging="360"/>
+      </w:pPr>
+    </w:lvl>
+    <w:lvl w:ilvl="4" w:tplc="080A0019" w:tentative="1">
+      <w:start w:val="1"/>
+      <w:numFmt w:val="lowerLetter"/>
+      <w:lvlText w:val="%5."/>
+      <w:lvlJc w:val="left"/>
+      <w:pPr>
+        <w:ind w:left="3600" w:hanging="360"/>
+      </w:pPr>
+    </w:lvl>
+    <w:lvl w:ilvl="5" w:tplc="080A001B" w:tentative="1">
+      <w:start w:val="1"/>
+      <w:numFmt w:val="lowerRoman"/>
+      <w:lvlText w:val="%6."/>
+      <w:lvlJc w:val="right"/>
+      <w:pPr>
+        <w:ind w:left="4320" w:hanging="180"/>
+      </w:pPr>
+    </w:lvl>
+    <w:lvl w:ilvl="6" w:tplc="080A000F" w:tentative="1">
+      <w:start w:val="1"/>
+      <w:numFmt w:val="decimal"/>
+      <w:lvlText w:val="%7."/>
+      <w:lvlJc w:val="left"/>
+      <w:pPr>
+        <w:ind w:left="5040" w:hanging="360"/>
+      </w:pPr>
+    </w:lvl>
+    <w:lvl w:ilvl="7" w:tplc="080A0019" w:tentative="1">
+      <w:start w:val="1"/>
+      <w:numFmt w:val="lowerLetter"/>
+      <w:lvlText w:val="%8."/>
+      <w:lvlJc w:val="left"/>
+      <w:pPr>
+        <w:ind w:left="5760" w:hanging="360"/>
+      </w:pPr>
+    </w:lvl>
+    <w:lvl w:ilvl="8" w:tplc="080A001B" w:tentative="1">
+      <w:start w:val="1"/>
+      <w:numFmt w:val="lowerRoman"/>
+      <w:lvlText w:val="%9."/>
+      <w:lvlJc w:val="right"/>
+      <w:pPr>
+        <w:ind w:left="6480" w:hanging="180"/>
+      </w:pPr>
+    </w:lvl>
+  </w:abstractNum>
+  <w:abstractNum w:abstractNumId="3" w15:restartNumberingAfterBreak="0">
+    <w:nsid w:val="52DA4ACD"/>
+    <w:multiLevelType w:val="hybridMultilevel"/>
+    <w:tmpl w:val="67E2CB98"/>
+    <w:lvl w:ilvl="0" w:tplc="080A000F">
+      <w:start w:val="1"/>
+      <w:numFmt w:val="decimal"/>
+      <w:lvlText w:val="%1."/>
+      <w:lvlJc w:val="left"/>
+      <w:pPr>
+        <w:ind w:left="720" w:hanging="360"/>
+      </w:pPr>
+    </w:lvl>
+    <w:lvl w:ilvl="1" w:tplc="080A0019" w:tentative="1">
+      <w:start w:val="1"/>
+      <w:numFmt w:val="lowerLetter"/>
+      <w:lvlText w:val="%2."/>
+      <w:lvlJc w:val="left"/>
+      <w:pPr>
+        <w:ind w:left="1440" w:hanging="360"/>
+      </w:pPr>
+    </w:lvl>
+    <w:lvl w:ilvl="2" w:tplc="080A001B" w:tentative="1">
+      <w:start w:val="1"/>
+      <w:numFmt w:val="lowerRoman"/>
+      <w:lvlText w:val="%3."/>
+      <w:lvlJc w:val="right"/>
+      <w:pPr>
+        <w:ind w:left="2160" w:hanging="180"/>
+      </w:pPr>
+    </w:lvl>
+    <w:lvl w:ilvl="3" w:tplc="080A000F" w:tentative="1">
+      <w:start w:val="1"/>
+      <w:numFmt w:val="decimal"/>
+      <w:lvlText w:val="%4."/>
+      <w:lvlJc w:val="left"/>
+      <w:pPr>
+        <w:ind w:left="2880" w:hanging="360"/>
+      </w:pPr>
+    </w:lvl>
+    <w:lvl w:ilvl="4" w:tplc="080A0019" w:tentative="1">
+      <w:start w:val="1"/>
+      <w:numFmt w:val="lowerLetter"/>
+      <w:lvlText w:val="%5."/>
+      <w:lvlJc w:val="left"/>
+      <w:pPr>
+        <w:ind w:left="3600" w:hanging="360"/>
+      </w:pPr>
+    </w:lvl>
+    <w:lvl w:ilvl="5" w:tplc="080A001B" w:tentative="1">
+      <w:start w:val="1"/>
+      <w:numFmt w:val="lowerRoman"/>
+      <w:lvlText w:val="%6."/>
+      <w:lvlJc w:val="right"/>
+      <w:pPr>
+        <w:ind w:left="4320" w:hanging="180"/>
+      </w:pPr>
+    </w:lvl>
+    <w:lvl w:ilvl="6" w:tplc="080A000F" w:tentative="1">
+      <w:start w:val="1"/>
+      <w:numFmt w:val="decimal"/>
+      <w:lvlText w:val="%7."/>
+      <w:lvlJc w:val="left"/>
+      <w:pPr>
+        <w:ind w:left="5040" w:hanging="360"/>
+      </w:pPr>
+    </w:lvl>
+    <w:lvl w:ilvl="7" w:tplc="080A0019" w:tentative="1">
+      <w:start w:val="1"/>
+      <w:numFmt w:val="lowerLetter"/>
+      <w:lvlText w:val="%8."/>
+      <w:lvlJc w:val="left"/>
+      <w:pPr>
+        <w:ind w:left="5760" w:hanging="360"/>
+      </w:pPr>
+    </w:lvl>
+    <w:lvl w:ilvl="8" w:tplc="080A001B" w:tentative="1">
+      <w:start w:val="1"/>
+      <w:numFmt w:val="lowerRoman"/>
+      <w:lvlText w:val="%9."/>
+      <w:lvlJc w:val="right"/>
+      <w:pPr>
+        <w:ind w:left="6480" w:hanging="180"/>
+      </w:pPr>
+    </w:lvl>
+  </w:abstractNum>
+  <w:abstractNum w:abstractNumId="4" w15:restartNumberingAfterBreak="0">
+    <w:nsid w:val="5A983344"/>
+    <w:multiLevelType w:val="hybridMultilevel"/>
+    <w:tmpl w:val="F7425B66"/>
+    <w:lvl w:ilvl="0" w:tplc="080A000F">
+      <w:start w:val="1"/>
+      <w:numFmt w:val="decimal"/>
+      <w:lvlText w:val="%1."/>
+      <w:lvlJc w:val="left"/>
+      <w:pPr>
+        <w:ind w:left="720" w:hanging="360"/>
+      </w:pPr>
+    </w:lvl>
+    <w:lvl w:ilvl="1" w:tplc="080A0019" w:tentative="1">
+      <w:start w:val="1"/>
+      <w:numFmt w:val="lowerLetter"/>
+      <w:lvlText w:val="%2."/>
+      <w:lvlJc w:val="left"/>
+      <w:pPr>
+        <w:ind w:left="1440" w:hanging="360"/>
+      </w:pPr>
+    </w:lvl>
+    <w:lvl w:ilvl="2" w:tplc="080A001B" w:tentative="1">
+      <w:start w:val="1"/>
+      <w:numFmt w:val="lowerRoman"/>
+      <w:lvlText w:val="%3."/>
+      <w:lvlJc w:val="right"/>
+      <w:pPr>
+        <w:ind w:left="2160" w:hanging="180"/>
+      </w:pPr>
+    </w:lvl>
+    <w:lvl w:ilvl="3" w:tplc="080A000F" w:tentative="1">
+      <w:start w:val="1"/>
+      <w:numFmt w:val="decimal"/>
+      <w:lvlText w:val="%4."/>
+      <w:lvlJc w:val="left"/>
+      <w:pPr>
+        <w:ind w:left="2880" w:hanging="360"/>
+      </w:pPr>
+    </w:lvl>
+    <w:lvl w:ilvl="4" w:tplc="080A0019" w:tentative="1">
+      <w:start w:val="1"/>
+      <w:numFmt w:val="lowerLetter"/>
+      <w:lvlText w:val="%5."/>
+      <w:lvlJc w:val="left"/>
+      <w:pPr>
+        <w:ind w:left="3600" w:hanging="360"/>
+      </w:pPr>
+    </w:lvl>
+    <w:lvl w:ilvl="5" w:tplc="080A001B" w:tentative="1">
+      <w:start w:val="1"/>
+      <w:numFmt w:val="lowerRoman"/>
+      <w:lvlText w:val="%6."/>
+      <w:lvlJc w:val="right"/>
+      <w:pPr>
+        <w:ind w:left="4320" w:hanging="180"/>
+      </w:pPr>
+    </w:lvl>
+    <w:lvl w:ilvl="6" w:tplc="080A000F" w:tentative="1">
+      <w:start w:val="1"/>
+      <w:numFmt w:val="decimal"/>
+      <w:lvlText w:val="%7."/>
+      <w:lvlJc w:val="left"/>
+      <w:pPr>
+        <w:ind w:left="5040" w:hanging="360"/>
+      </w:pPr>
+    </w:lvl>
+    <w:lvl w:ilvl="7" w:tplc="080A0019" w:tentative="1">
+      <w:start w:val="1"/>
+      <w:numFmt w:val="lowerLetter"/>
+      <w:lvlText w:val="%8."/>
+      <w:lvlJc w:val="left"/>
+      <w:pPr>
+        <w:ind w:left="5760" w:hanging="360"/>
+      </w:pPr>
+    </w:lvl>
+    <w:lvl w:ilvl="8" w:tplc="080A001B" w:tentative="1">
+      <w:start w:val="1"/>
+      <w:numFmt w:val="lowerRoman"/>
+      <w:lvlText w:val="%9."/>
+      <w:lvlJc w:val="right"/>
+      <w:pPr>
+        <w:ind w:left="6480" w:hanging="180"/>
+      </w:pPr>
+    </w:lvl>
+  </w:abstractNum>
+  <w:abstractNum w:abstractNumId="5" w15:restartNumberingAfterBreak="0">
+    <w:nsid w:val="65C46EF5"/>
+    <w:multiLevelType w:val="hybridMultilevel"/>
+    <w:tmpl w:val="886E89EA"/>
+    <w:lvl w:ilvl="0" w:tplc="080A000F">
+      <w:start w:val="1"/>
+      <w:numFmt w:val="decimal"/>
+      <w:lvlText w:val="%1."/>
+      <w:lvlJc w:val="left"/>
+      <w:pPr>
+        <w:ind w:left="720" w:hanging="360"/>
+      </w:pPr>
+    </w:lvl>
+    <w:lvl w:ilvl="1" w:tplc="080A0019" w:tentative="1">
+      <w:start w:val="1"/>
+      <w:numFmt w:val="lowerLetter"/>
+      <w:lvlText w:val="%2."/>
+      <w:lvlJc w:val="left"/>
+      <w:pPr>
+        <w:ind w:left="1440" w:hanging="360"/>
+      </w:pPr>
+    </w:lvl>
+    <w:lvl w:ilvl="2" w:tplc="080A001B" w:tentative="1">
+      <w:start w:val="1"/>
+      <w:numFmt w:val="lowerRoman"/>
+      <w:lvlText w:val="%3."/>
+      <w:lvlJc w:val="right"/>
+      <w:pPr>
+        <w:ind w:left="2160" w:hanging="180"/>
+      </w:pPr>
+    </w:lvl>
+    <w:lvl w:ilvl="3" w:tplc="080A000F" w:tentative="1">
+      <w:start w:val="1"/>
+      <w:numFmt w:val="decimal"/>
+      <w:lvlText w:val="%4."/>
+      <w:lvlJc w:val="left"/>
+      <w:pPr>
+        <w:ind w:left="2880" w:hanging="360"/>
+      </w:pPr>
+    </w:lvl>
+    <w:lvl w:ilvl="4" w:tplc="080A0019" w:tentative="1">
+      <w:start w:val="1"/>
+      <w:numFmt w:val="lowerLetter"/>
+      <w:lvlText w:val="%5."/>
+      <w:lvlJc w:val="left"/>
+      <w:pPr>
+        <w:ind w:left="3600" w:hanging="360"/>
+      </w:pPr>
+    </w:lvl>
+    <w:lvl w:ilvl="5" w:tplc="080A001B" w:tentative="1">
+      <w:start w:val="1"/>
+      <w:numFmt w:val="lowerRoman"/>
+      <w:lvlText w:val="%6."/>
+      <w:lvlJc w:val="right"/>
+      <w:pPr>
+        <w:ind w:left="4320" w:hanging="180"/>
+      </w:pPr>
+    </w:lvl>
+    <w:lvl w:ilvl="6" w:tplc="080A000F" w:tentative="1">
+      <w:start w:val="1"/>
+      <w:numFmt w:val="decimal"/>
+      <w:lvlText w:val="%7."/>
+      <w:lvlJc w:val="left"/>
+      <w:pPr>
+        <w:ind w:left="5040" w:hanging="360"/>
+      </w:pPr>
+    </w:lvl>
+    <w:lvl w:ilvl="7" w:tplc="080A0019" w:tentative="1">
+      <w:start w:val="1"/>
+      <w:numFmt w:val="lowerLetter"/>
+      <w:lvlText w:val="%8."/>
+      <w:lvlJc w:val="left"/>
+      <w:pPr>
+        <w:ind w:left="5760" w:hanging="360"/>
+      </w:pPr>
+    </w:lvl>
+    <w:lvl w:ilvl="8" w:tplc="080A001B" w:tentative="1">
+      <w:start w:val="1"/>
+      <w:numFmt w:val="lowerRoman"/>
+      <w:lvlText w:val="%9."/>
+      <w:lvlJc w:val="right"/>
+      <w:pPr>
+        <w:ind w:left="6480" w:hanging="180"/>
+      </w:pPr>
+    </w:lvl>
+  </w:abstractNum>
+  <w:abstractNum w:abstractNumId="6" w15:restartNumberingAfterBreak="0">
     <w:nsid w:val="681A06F4"/>
     <w:multiLevelType w:val="hybridMultilevel"/>
     <w:tmpl w:val="7116DAE2"/>
@@ -738,14 +1328,121 @@
       </w:pPr>
     </w:lvl>
   </w:abstractNum>
+  <w:abstractNum w:abstractNumId="7" w15:restartNumberingAfterBreak="0">
+    <w:nsid w:val="73AB3ED7"/>
+    <w:multiLevelType w:val="hybridMultilevel"/>
+    <w:tmpl w:val="F8DA7D1E"/>
+    <w:lvl w:ilvl="0" w:tplc="080A000F">
+      <w:start w:val="1"/>
+      <w:numFmt w:val="decimal"/>
+      <w:lvlText w:val="%1."/>
+      <w:lvlJc w:val="left"/>
+      <w:pPr>
+        <w:ind w:left="720" w:hanging="360"/>
+      </w:pPr>
+    </w:lvl>
+    <w:lvl w:ilvl="1" w:tplc="080A0019" w:tentative="1">
+      <w:start w:val="1"/>
+      <w:numFmt w:val="lowerLetter"/>
+      <w:lvlText w:val="%2."/>
+      <w:lvlJc w:val="left"/>
+      <w:pPr>
+        <w:ind w:left="1440" w:hanging="360"/>
+      </w:pPr>
+    </w:lvl>
+    <w:lvl w:ilvl="2" w:tplc="080A001B" w:tentative="1">
+      <w:start w:val="1"/>
+      <w:numFmt w:val="lowerRoman"/>
+      <w:lvlText w:val="%3."/>
+      <w:lvlJc w:val="right"/>
+      <w:pPr>
+        <w:ind w:left="2160" w:hanging="180"/>
+      </w:pPr>
+    </w:lvl>
+    <w:lvl w:ilvl="3" w:tplc="080A000F" w:tentative="1">
+      <w:start w:val="1"/>
+      <w:numFmt w:val="decimal"/>
+      <w:lvlText w:val="%4."/>
+      <w:lvlJc w:val="left"/>
+      <w:pPr>
+        <w:ind w:left="2880" w:hanging="360"/>
+      </w:pPr>
+    </w:lvl>
+    <w:lvl w:ilvl="4" w:tplc="080A0019" w:tentative="1">
+      <w:start w:val="1"/>
+      <w:numFmt w:val="lowerLetter"/>
+      <w:lvlText w:val="%5."/>
+      <w:lvlJc w:val="left"/>
+      <w:pPr>
+        <w:ind w:left="3600" w:hanging="360"/>
+      </w:pPr>
+    </w:lvl>
+    <w:lvl w:ilvl="5" w:tplc="080A001B" w:tentative="1">
+      <w:start w:val="1"/>
+      <w:numFmt w:val="lowerRoman"/>
+      <w:lvlText w:val="%6."/>
+      <w:lvlJc w:val="right"/>
+      <w:pPr>
+        <w:ind w:left="4320" w:hanging="180"/>
+      </w:pPr>
+    </w:lvl>
+    <w:lvl w:ilvl="6" w:tplc="080A000F" w:tentative="1">
+      <w:start w:val="1"/>
+      <w:numFmt w:val="decimal"/>
+      <w:lvlText w:val="%7."/>
+      <w:lvlJc w:val="left"/>
+      <w:pPr>
+        <w:ind w:left="5040" w:hanging="360"/>
+      </w:pPr>
+    </w:lvl>
+    <w:lvl w:ilvl="7" w:tplc="080A0019" w:tentative="1">
+      <w:start w:val="1"/>
+      <w:numFmt w:val="lowerLetter"/>
+      <w:lvlText w:val="%8."/>
+      <w:lvlJc w:val="left"/>
+      <w:pPr>
+        <w:ind w:left="5760" w:hanging="360"/>
+      </w:pPr>
+    </w:lvl>
+    <w:lvl w:ilvl="8" w:tplc="080A001B" w:tentative="1">
+      <w:start w:val="1"/>
+      <w:numFmt w:val="lowerRoman"/>
+      <w:lvlText w:val="%9."/>
+      <w:lvlJc w:val="right"/>
+      <w:pPr>
+        <w:ind w:left="6480" w:hanging="180"/>
+      </w:pPr>
+    </w:lvl>
+  </w:abstractNum>
   <w:num w:numId="1">
+    <w:abstractNumId w:val="6"/>
+  </w:num>
+  <w:num w:numId="2">
+    <w:abstractNumId w:val="7"/>
+  </w:num>
+  <w:num w:numId="3">
+    <w:abstractNumId w:val="1"/>
+  </w:num>
+  <w:num w:numId="4">
+    <w:abstractNumId w:val="4"/>
+  </w:num>
+  <w:num w:numId="5">
     <w:abstractNumId w:val="0"/>
+  </w:num>
+  <w:num w:numId="6">
+    <w:abstractNumId w:val="3"/>
+  </w:num>
+  <w:num w:numId="7">
+    <w:abstractNumId w:val="5"/>
+  </w:num>
+  <w:num w:numId="8">
+    <w:abstractNumId w:val="2"/>
   </w:num>
 </w:numbering>
 </file>
 
 <file path=word/styles.xml><?xml version="1.0" encoding="utf-8"?>
-<w:styles xmlns:mc="http://schemas.openxmlformats.org/markup-compatibility/2006" xmlns:r="http://schemas.openxmlformats.org/officeDocument/2006/relationships" xmlns:w="http://schemas.openxmlformats.org/wordprocessingml/2006/main" xmlns:w14="http://schemas.microsoft.com/office/word/2010/wordml" xmlns:w15="http://schemas.microsoft.com/office/word/2012/wordml" xmlns:w16se="http://schemas.microsoft.com/office/word/2015/wordml/symex" mc:Ignorable="w14 w15 w16se">
+<w:styles xmlns:mc="http://schemas.openxmlformats.org/markup-compatibility/2006" xmlns:r="http://schemas.openxmlformats.org/officeDocument/2006/relationships" xmlns:w="http://schemas.openxmlformats.org/wordprocessingml/2006/main" xmlns:w14="http://schemas.microsoft.com/office/word/2010/wordml" xmlns:w15="http://schemas.microsoft.com/office/word/2012/wordml" xmlns:w16cid="http://schemas.microsoft.com/office/word/2016/wordml/cid" xmlns:w16se="http://schemas.microsoft.com/office/word/2015/wordml/symex" mc:Ignorable="w14 w15 w16se w16cid">
   <w:docDefaults>
     <w:rPrDefault>
       <w:rPr>
@@ -761,7 +1458,7 @@
       </w:pPr>
     </w:pPrDefault>
   </w:docDefaults>
-  <w:latentStyles w:defLockedState="0" w:defUIPriority="99" w:defSemiHidden="0" w:defUnhideWhenUsed="0" w:defQFormat="0" w:count="371">
+  <w:latentStyles w:defLockedState="0" w:defUIPriority="99" w:defSemiHidden="0" w:defUnhideWhenUsed="0" w:defQFormat="0" w:count="376">
     <w:lsdException w:name="Normal" w:uiPriority="0" w:qFormat="1"/>
     <w:lsdException w:name="heading 1" w:uiPriority="9" w:qFormat="1"/>
     <w:lsdException w:name="heading 2" w:semiHidden="1" w:uiPriority="9" w:unhideWhenUsed="1" w:qFormat="1"/>
@@ -867,7 +1564,6 @@
     <w:lsdException w:name="HTML Sample" w:semiHidden="1" w:unhideWhenUsed="1"/>
     <w:lsdException w:name="HTML Typewriter" w:semiHidden="1" w:unhideWhenUsed="1"/>
     <w:lsdException w:name="HTML Variable" w:semiHidden="1" w:unhideWhenUsed="1"/>
-    <w:lsdException w:name="Normal Table" w:semiHidden="1" w:unhideWhenUsed="1"/>
     <w:lsdException w:name="annotation subject" w:semiHidden="1" w:unhideWhenUsed="1"/>
     <w:lsdException w:name="No List" w:semiHidden="1" w:unhideWhenUsed="1"/>
     <w:lsdException w:name="Outline List 1" w:semiHidden="1" w:unhideWhenUsed="1"/>
@@ -910,11 +1606,8 @@
     <w:lsdException w:name="Table Contemporary" w:semiHidden="1" w:unhideWhenUsed="1"/>
     <w:lsdException w:name="Table Elegant" w:semiHidden="1" w:unhideWhenUsed="1"/>
     <w:lsdException w:name="Table Professional" w:semiHidden="1" w:unhideWhenUsed="1"/>
-    <w:lsdException w:name="Table Subtle 1" w:semiHidden="1" w:unhideWhenUsed="1"/>
     <w:lsdException w:name="Table Subtle 2" w:semiHidden="1" w:unhideWhenUsed="1"/>
     <w:lsdException w:name="Table Web 1" w:semiHidden="1" w:unhideWhenUsed="1"/>
-    <w:lsdException w:name="Table Web 2" w:semiHidden="1" w:unhideWhenUsed="1"/>
-    <w:lsdException w:name="Table Web 3" w:semiHidden="1" w:unhideWhenUsed="1"/>
     <w:lsdException w:name="Balloon Text" w:semiHidden="1" w:unhideWhenUsed="1"/>
     <w:lsdException w:name="Table Grid" w:uiPriority="39"/>
     <w:lsdException w:name="Table Theme" w:semiHidden="1" w:unhideWhenUsed="1"/>
@@ -1133,6 +1826,11 @@
     <w:lsdException w:name="List Table 5 Dark Accent 6" w:uiPriority="50"/>
     <w:lsdException w:name="List Table 6 Colorful Accent 6" w:uiPriority="51"/>
     <w:lsdException w:name="List Table 7 Colorful Accent 6" w:uiPriority="52"/>
+    <w:lsdException w:name="Mention" w:semiHidden="1" w:unhideWhenUsed="1"/>
+    <w:lsdException w:name="Smart Hyperlink" w:semiHidden="1" w:unhideWhenUsed="1"/>
+    <w:lsdException w:name="Hashtag" w:semiHidden="1" w:unhideWhenUsed="1"/>
+    <w:lsdException w:name="Unresolved Mention" w:semiHidden="1" w:unhideWhenUsed="1"/>
+    <w:lsdException w:name="Smart Link" w:semiHidden="1" w:unhideWhenUsed="1"/>
   </w:latentStyles>
   <w:style w:type="paragraph" w:default="1" w:styleId="Normal">
     <w:name w:val="Normal"/>

</xml_diff>